<commit_message>
Some further error corrections when working with the marks sheet
</commit_message>
<xml_diff>
--- a/Report Creator/test_subjects/Reports/S.5/Report Card ACEN BRENDA FASSY.docx
+++ b/Report Creator/test_subjects/Reports/S.5/Report Card ACEN BRENDA FASSY.docx
@@ -645,7 +645,7 @@
                 <w:spacing w:val="-4"/>
                 <w:sz w:val="28"/>
               </w:rPr>
-              <w:t>TERM I</w:t>
+              <w:t>TERM II</w:t>
             </w:r>
             <w:r>
               <w:rPr>
@@ -1017,7 +1017,7 @@
               <w:rPr>
                 <w:b/>
               </w:rPr>
-              <w:t>48</w:t>
+              <w:t>28.0</w:t>
             </w:r>
           </w:p>
         </w:tc>
@@ -1042,7 +1042,7 @@
               <w:rPr>
                 <w:b/>
               </w:rPr>
-              <w:t>P8</w:t>
+              <w:t>F9</w:t>
             </w:r>
           </w:p>
         </w:tc>
@@ -1073,7 +1073,7 @@
               <w:rPr>
                 <w:b/>
               </w:rPr>
-              <w:t>O</w:t>
+              <w:t>F</w:t>
             </w:r>
           </w:p>
         </w:tc>
@@ -1139,7 +1139,7 @@
               <w:rPr>
                 <w:b/>
               </w:rPr>
-              <w:t>Paper 2</w:t>
+              <w:t>Paper 3</w:t>
             </w:r>
           </w:p>
         </w:tc>
@@ -1164,7 +1164,7 @@
               <w:rPr>
                 <w:b/>
               </w:rPr>
-              <w:t>50</w:t>
+              <w:t>27.0</w:t>
             </w:r>
           </w:p>
         </w:tc>
@@ -1189,7 +1189,7 @@
               <w:rPr>
                 <w:b/>
               </w:rPr>
-              <w:t>P7</w:t>
+              <w:t>F9</w:t>
             </w:r>
           </w:p>
         </w:tc>
@@ -1273,7 +1273,7 @@
               <w:rPr>
                 <w:b/>
               </w:rPr>
-              <w:t>Paper 3</w:t>
+              <w:t/>
             </w:r>
           </w:p>
         </w:tc>
@@ -1298,7 +1298,7 @@
               <w:rPr>
                 <w:b/>
               </w:rPr>
-              <w:t>19</w:t>
+              <w:t/>
             </w:r>
           </w:p>
         </w:tc>
@@ -1323,7 +1323,7 @@
               <w:rPr>
                 <w:b/>
               </w:rPr>
-              <w:t>F9</w:t>
+              <w:t/>
             </w:r>
           </w:p>
         </w:tc>
@@ -1414,7 +1414,7 @@
               <w:rPr>
                 <w:b/>
               </w:rPr>
-              <w:t>Paper 1</w:t>
+              <w:t/>
             </w:r>
           </w:p>
         </w:tc>
@@ -1445,7 +1445,7 @@
               <w:rPr>
                 <w:b/>
               </w:rPr>
-              <w:t>40</w:t>
+              <w:t/>
             </w:r>
           </w:p>
         </w:tc>
@@ -1470,7 +1470,7 @@
               <w:rPr>
                 <w:b/>
               </w:rPr>
-              <w:t>P8</w:t>
+              <w:t/>
             </w:r>
           </w:p>
         </w:tc>
@@ -1586,7 +1586,7 @@
               <w:rPr>
                 <w:b/>
               </w:rPr>
-              <w:t>34</w:t>
+              <w:t>23.0</w:t>
             </w:r>
           </w:p>
         </w:tc>
@@ -1720,7 +1720,7 @@
               <w:rPr>
                 <w:b/>
               </w:rPr>
-              <w:t>17</w:t>
+              <w:t>23.0</w:t>
             </w:r>
           </w:p>
         </w:tc>
@@ -1811,7 +1811,7 @@
               <w:rPr>
                 <w:b/>
               </w:rPr>
-              <w:t>AGRICULTURE</w:t>
+              <w:t/>
             </w:r>
           </w:p>
         </w:tc>
@@ -1836,7 +1836,7 @@
               <w:rPr>
                 <w:b/>
               </w:rPr>
-              <w:t>Paper 1</w:t>
+              <w:t/>
             </w:r>
           </w:p>
         </w:tc>
@@ -1861,7 +1861,7 @@
               <w:rPr>
                 <w:b/>
               </w:rPr>
-              <w:t>50</w:t>
+              <w:t/>
             </w:r>
           </w:p>
         </w:tc>
@@ -1886,7 +1886,7 @@
               <w:rPr>
                 <w:b/>
               </w:rPr>
-              <w:t>50</w:t>
+              <w:t/>
             </w:r>
           </w:p>
         </w:tc>
@@ -1911,7 +1911,7 @@
               <w:rPr>
                 <w:b/>
               </w:rPr>
-              <w:t>P7</w:t>
+              <w:t/>
             </w:r>
           </w:p>
         </w:tc>
@@ -2002,7 +2002,7 @@
               <w:rPr>
                 <w:b/>
               </w:rPr>
-              <w:t>50</w:t>
+              <w:t/>
             </w:r>
           </w:p>
         </w:tc>
@@ -2027,7 +2027,7 @@
               <w:rPr>
                 <w:b/>
               </w:rPr>
-              <w:t>50</w:t>
+              <w:t/>
             </w:r>
           </w:p>
         </w:tc>
@@ -2137,7 +2137,7 @@
               <w:rPr>
                 <w:b/>
               </w:rPr>
-              <w:t>50</w:t>
+              <w:t/>
             </w:r>
           </w:p>
         </w:tc>
@@ -2162,7 +2162,7 @@
               <w:rPr>
                 <w:b/>
               </w:rPr>
-              <w:t>50</w:t>
+              <w:t/>
             </w:r>
           </w:p>
         </w:tc>
@@ -2229,7 +2229,7 @@
               <w:rPr>
                 <w:b/>
               </w:rPr>
-              <w:t>SUBMATH</w:t>
+              <w:t/>
             </w:r>
           </w:p>
         </w:tc>
@@ -2279,7 +2279,7 @@
               <w:rPr>
                 <w:b/>
               </w:rPr>
-              <w:t>60</w:t>
+              <w:t/>
             </w:r>
           </w:p>
         </w:tc>
@@ -2304,7 +2304,7 @@
               <w:rPr>
                 <w:b/>
               </w:rPr>
-              <w:t>C6</w:t>
+              <w:t/>
             </w:r>
           </w:p>
         </w:tc>
@@ -2329,7 +2329,7 @@
               <w:rPr>
                 <w:b/>
               </w:rPr>
-              <w:t>C6</w:t>
+              <w:t/>
             </w:r>
           </w:p>
         </w:tc>

</xml_diff>